<commit_message>
auth folder + new filter + cleanup
</commit_message>
<xml_diff>
--- a/ContactManager.docx
+++ b/ContactManager.docx
@@ -7,53 +7,58 @@
         <w:autoSpaceDE w:val="0"/>
         <w:autoSpaceDN w:val="0"/>
         <w:spacing w:after="0" w:line="240" w:lineRule="auto"/>
-      </w:pPr>
-      <w:r>
         <w:rPr>
           <w:rFonts w:ascii="Segoe UI" w:hAnsi="Segoe UI" w:cs="Segoe UI"/>
           <w:color w:val="000000"/>
           <w:sz w:val="20"/>
           <w:szCs w:val="20"/>
         </w:rPr>
-        <w:fldChar w:fldCharType="begin"/>
-      </w:r>
-      <w:r>
+      </w:pPr>
+      <w:hyperlink r:id="rId5" w:history="1">
+        <w:r>
+          <w:rPr>
+            <w:rStyle w:val="Hyperlink"/>
+            <w:rFonts w:ascii="Segoe UI" w:hAnsi="Segoe UI" w:cs="Segoe UI"/>
+            <w:sz w:val="20"/>
+            <w:szCs w:val="20"/>
+          </w:rPr>
+          <w:t>https://docs.asp.net/en/latest/security/authorization/resourcebased.html</w:t>
+        </w:r>
+      </w:hyperlink>
+    </w:p>
+    <w:p>
+      <w:pPr>
+        <w:autoSpaceDE w:val="0"/>
+        <w:autoSpaceDN w:val="0"/>
+        <w:spacing w:after="0" w:line="240" w:lineRule="auto"/>
         <w:rPr>
           <w:rFonts w:ascii="Segoe UI" w:hAnsi="Segoe UI" w:cs="Segoe UI"/>
           <w:color w:val="000000"/>
           <w:sz w:val="20"/>
           <w:szCs w:val="20"/>
         </w:rPr>
-        <w:instrText xml:space="preserve"> HYPERLINK "https://github.com/blowdart/AspNetAuthorization-Samples/blob/master/src/AspNetAuthorization/Authorization/DocumentAuthorizationHandler.cs" </w:instrText>
-      </w:r>
-      <w:r>
-        <w:rPr>
-          <w:rFonts w:ascii="Segoe UI" w:hAnsi="Segoe UI" w:cs="Segoe UI"/>
-          <w:color w:val="000000"/>
-          <w:sz w:val="20"/>
-          <w:szCs w:val="20"/>
-        </w:rPr>
-        <w:fldChar w:fldCharType="separate"/>
-      </w:r>
-      <w:r>
-        <w:rPr>
-          <w:rStyle w:val="Hyperlink"/>
-          <w:rFonts w:ascii="Segoe UI" w:hAnsi="Segoe UI" w:cs="Segoe UI"/>
-          <w:color w:val="000000"/>
-          <w:sz w:val="20"/>
-          <w:szCs w:val="20"/>
-        </w:rPr>
-        <w:t>https://github.com/blowdart/AspNetAuthorization-Samples/blob/master/src/AspNetAuthorization/Authorization/DocumentAuthorizationHandler.cs</w:t>
-      </w:r>
-      <w:r>
-        <w:rPr>
-          <w:rFonts w:ascii="Segoe UI" w:hAnsi="Segoe UI" w:cs="Segoe UI"/>
-          <w:color w:val="000000"/>
-          <w:sz w:val="20"/>
-          <w:szCs w:val="20"/>
-        </w:rPr>
-        <w:fldChar w:fldCharType="end"/>
-      </w:r>
+      </w:pPr>
+      <w:bookmarkStart w:id="0" w:name="_GoBack"/>
+      <w:bookmarkEnd w:id="0"/>
+    </w:p>
+    <w:p>
+      <w:pPr>
+        <w:autoSpaceDE w:val="0"/>
+        <w:autoSpaceDN w:val="0"/>
+        <w:spacing w:after="0" w:line="240" w:lineRule="auto"/>
+      </w:pPr>
+      <w:hyperlink r:id="rId6" w:history="1">
+        <w:r>
+          <w:rPr>
+            <w:rStyle w:val="Hyperlink"/>
+            <w:rFonts w:ascii="Segoe UI" w:hAnsi="Segoe UI" w:cs="Segoe UI"/>
+            <w:color w:val="000000"/>
+            <w:sz w:val="20"/>
+            <w:szCs w:val="20"/>
+          </w:rPr>
+          <w:t>https://github.com/blowdart/AspNetAuthorization-Samples/blob/master/src/AspNetAuthorization/Authorization/DocumentAuthorizationHandler.cs</w:t>
+        </w:r>
+      </w:hyperlink>
       <w:r>
         <w:rPr>
           <w:rFonts w:ascii="Segoe UI" w:hAnsi="Segoe UI" w:cs="Segoe UI"/>
@@ -175,8 +180,6 @@
           <w:highlight w:val="white"/>
         </w:rPr>
       </w:pPr>
-      <w:bookmarkStart w:id="0" w:name="_GoBack"/>
-      <w:bookmarkEnd w:id="0"/>
     </w:p>
     <w:p>
       <w:pPr>
@@ -306,16 +309,7 @@
           <w:sz w:val="19"/>
           <w:szCs w:val="19"/>
         </w:rPr>
-        <w:t>SSL</w:t>
-      </w:r>
-      <w:r>
-        <w:rPr>
-          <w:rFonts w:ascii="Consolas" w:hAnsi="Consolas" w:cs="Consolas"/>
-          <w:color w:val="000000"/>
-          <w:sz w:val="19"/>
-          <w:szCs w:val="19"/>
-        </w:rPr>
-        <w:t xml:space="preserve"> require </w:t>
+        <w:t xml:space="preserve">SSL require </w:t>
       </w:r>
     </w:p>
     <w:p>
@@ -450,7 +444,6 @@
         </w:rPr>
         <w:t xml:space="preserve"> </w:t>
       </w:r>
-      <w:proofErr w:type="spellStart"/>
       <w:r>
         <w:rPr>
           <w:rFonts w:ascii="Consolas" w:hAnsi="Consolas" w:cs="Consolas"/>
@@ -461,7 +454,6 @@
         </w:rPr>
         <w:t>AuthorizationPolicyBuilder</w:t>
       </w:r>
-      <w:proofErr w:type="spellEnd"/>
       <w:r>
         <w:rPr>
           <w:rFonts w:ascii="Consolas" w:hAnsi="Consolas" w:cs="Consolas"/>
@@ -495,29 +487,7 @@
           <w:szCs w:val="19"/>
           <w:highlight w:val="white"/>
         </w:rPr>
-        <w:t xml:space="preserve">                                 .</w:t>
-      </w:r>
-      <w:proofErr w:type="spellStart"/>
-      <w:r>
-        <w:rPr>
-          <w:rFonts w:ascii="Consolas" w:hAnsi="Consolas" w:cs="Consolas"/>
-          <w:color w:val="000000"/>
-          <w:sz w:val="19"/>
-          <w:szCs w:val="19"/>
-          <w:highlight w:val="white"/>
-        </w:rPr>
-        <w:t>RequireAuthenticatedUser</w:t>
-      </w:r>
-      <w:proofErr w:type="spellEnd"/>
-      <w:r>
-        <w:rPr>
-          <w:rFonts w:ascii="Consolas" w:hAnsi="Consolas" w:cs="Consolas"/>
-          <w:color w:val="000000"/>
-          <w:sz w:val="19"/>
-          <w:szCs w:val="19"/>
-          <w:highlight w:val="white"/>
-        </w:rPr>
-        <w:t>()</w:t>
+        <w:t xml:space="preserve">                                 .RequireAuthenticatedUser()</w:t>
       </w:r>
     </w:p>
     <w:p>
@@ -567,29 +537,7 @@
           <w:szCs w:val="19"/>
           <w:highlight w:val="white"/>
         </w:rPr>
-        <w:t xml:space="preserve">                </w:t>
-      </w:r>
-      <w:proofErr w:type="spellStart"/>
-      <w:r>
-        <w:rPr>
-          <w:rFonts w:ascii="Consolas" w:hAnsi="Consolas" w:cs="Consolas"/>
-          <w:color w:val="000000"/>
-          <w:sz w:val="19"/>
-          <w:szCs w:val="19"/>
-          <w:highlight w:val="white"/>
-        </w:rPr>
-        <w:t>config.Filters.Add</w:t>
-      </w:r>
-      <w:proofErr w:type="spellEnd"/>
-      <w:r>
-        <w:rPr>
-          <w:rFonts w:ascii="Consolas" w:hAnsi="Consolas" w:cs="Consolas"/>
-          <w:color w:val="000000"/>
-          <w:sz w:val="19"/>
-          <w:szCs w:val="19"/>
-          <w:highlight w:val="white"/>
-        </w:rPr>
-        <w:t>(</w:t>
+        <w:t xml:space="preserve">                config.Filters.Add(</w:t>
       </w:r>
       <w:r>
         <w:rPr>
@@ -611,7 +559,6 @@
         </w:rPr>
         <w:t xml:space="preserve"> </w:t>
       </w:r>
-      <w:proofErr w:type="spellStart"/>
       <w:r>
         <w:rPr>
           <w:rFonts w:ascii="Consolas" w:hAnsi="Consolas" w:cs="Consolas"/>
@@ -622,7 +569,6 @@
         </w:rPr>
         <w:t>AuthorizeFilter</w:t>
       </w:r>
-      <w:proofErr w:type="spellEnd"/>
       <w:r>
         <w:rPr>
           <w:rFonts w:ascii="Consolas" w:hAnsi="Consolas" w:cs="Consolas"/>
@@ -737,7 +683,6 @@
         </w:rPr>
         <w:t xml:space="preserve">Remove </w:t>
       </w:r>
-      <w:proofErr w:type="spellStart"/>
       <w:r>
         <w:rPr>
           <w:rFonts w:ascii="Consolas" w:hAnsi="Consolas" w:cs="Consolas"/>
@@ -748,7 +693,6 @@
         </w:rPr>
         <w:t>ApplicationUser_Id</w:t>
       </w:r>
-      <w:proofErr w:type="spellEnd"/>
       <w:r>
         <w:rPr>
           <w:rFonts w:ascii="Consolas" w:hAnsi="Consolas" w:cs="Consolas"/>
@@ -782,7 +726,6 @@
         </w:rPr>
         <w:t xml:space="preserve">Remove </w:t>
       </w:r>
-      <w:proofErr w:type="spellStart"/>
       <w:r>
         <w:rPr>
           <w:rFonts w:ascii="Consolas" w:hAnsi="Consolas" w:cs="Consolas"/>
@@ -793,24 +736,14 @@
         </w:rPr>
         <w:t>ApplicationUser_Id</w:t>
       </w:r>
-      <w:proofErr w:type="spellEnd"/>
-      <w:r>
-        <w:rPr>
-          <w:rFonts w:ascii="Consolas" w:hAnsi="Consolas" w:cs="Consolas"/>
-          <w:color w:val="000000"/>
-          <w:sz w:val="19"/>
-          <w:szCs w:val="19"/>
-        </w:rPr>
-        <w:t xml:space="preserve">  from</w:t>
-      </w:r>
-      <w:r>
-        <w:rPr>
-          <w:rFonts w:ascii="Consolas" w:hAnsi="Consolas" w:cs="Consolas"/>
-          <w:color w:val="000000"/>
-          <w:sz w:val="19"/>
-          <w:szCs w:val="19"/>
-        </w:rPr>
-        <w:t xml:space="preserve"> views</w:t>
+      <w:r>
+        <w:rPr>
+          <w:rFonts w:ascii="Consolas" w:hAnsi="Consolas" w:cs="Consolas"/>
+          <w:color w:val="000000"/>
+          <w:sz w:val="19"/>
+          <w:szCs w:val="19"/>
+        </w:rPr>
+        <w:t xml:space="preserve">  from views</w:t>
       </w:r>
     </w:p>
     <w:p>
@@ -1594,7 +1527,6 @@
     <w:name w:val="Hyperlink"/>
     <w:basedOn w:val="DefaultParagraphFont"/>
     <w:uiPriority w:val="99"/>
-    <w:semiHidden/>
     <w:unhideWhenUsed/>
     <w:rsid w:val="00F05D4C"/>
     <w:rPr>

</xml_diff>